<commit_message>
Atualização da documentação: complemento do contexto e adição das referências bibliográficas
</commit_message>
<xml_diff>
--- a/documentation/CorpoProjIndiv.docx
+++ b/documentation/CorpoProjIndiv.docx
@@ -71,7 +71,7 @@
           <w:r>
             <w:fldChar w:fldCharType="separate"/>
           </w:r>
-          <w:hyperlink w:anchor="_Toc213620297" w:history="1">
+          <w:hyperlink w:anchor="_Toc213788504" w:history="1">
             <w:r>
               <w:rPr>
                 <w:rStyle w:val="Hyperlink"/>
@@ -113,7 +113,7 @@
               <w:rPr>
                 <w:webHidden/>
               </w:rPr>
-              <w:instrText xml:space="preserve"> PAGEREF _Toc213620297 \h </w:instrText>
+              <w:instrText xml:space="preserve"> PAGEREF _Toc213788504 \h </w:instrText>
             </w:r>
             <w:r>
               <w:rPr>
@@ -157,7 +157,7 @@
               <w14:ligatures w14:val="standardContextual"/>
             </w:rPr>
           </w:pPr>
-          <w:hyperlink w:anchor="_Toc213620298" w:history="1">
+          <w:hyperlink w:anchor="_Toc213788505" w:history="1">
             <w:r>
               <w:rPr>
                 <w:rStyle w:val="Hyperlink"/>
@@ -199,7 +199,7 @@
               <w:rPr>
                 <w:webHidden/>
               </w:rPr>
-              <w:instrText xml:space="preserve"> PAGEREF _Toc213620298 \h </w:instrText>
+              <w:instrText xml:space="preserve"> PAGEREF _Toc213788505 \h </w:instrText>
             </w:r>
             <w:r>
               <w:rPr>
@@ -216,7 +216,7 @@
               <w:rPr>
                 <w:webHidden/>
               </w:rPr>
-              <w:t>3</w:t>
+              <w:t>4</w:t>
             </w:r>
             <w:r>
               <w:rPr>
@@ -243,7 +243,7 @@
               <w14:ligatures w14:val="standardContextual"/>
             </w:rPr>
           </w:pPr>
-          <w:hyperlink w:anchor="_Toc213620299" w:history="1">
+          <w:hyperlink w:anchor="_Toc213788506" w:history="1">
             <w:r>
               <w:rPr>
                 <w:rStyle w:val="Hyperlink"/>
@@ -285,7 +285,7 @@
               <w:rPr>
                 <w:webHidden/>
               </w:rPr>
-              <w:instrText xml:space="preserve"> PAGEREF _Toc213620299 \h </w:instrText>
+              <w:instrText xml:space="preserve"> PAGEREF _Toc213788506 \h </w:instrText>
             </w:r>
             <w:r>
               <w:rPr>
@@ -302,7 +302,7 @@
               <w:rPr>
                 <w:webHidden/>
               </w:rPr>
-              <w:t>4</w:t>
+              <w:t>5</w:t>
             </w:r>
             <w:r>
               <w:rPr>
@@ -329,7 +329,7 @@
               <w14:ligatures w14:val="standardContextual"/>
             </w:rPr>
           </w:pPr>
-          <w:hyperlink w:anchor="_Toc213620300" w:history="1">
+          <w:hyperlink w:anchor="_Toc213788507" w:history="1">
             <w:r>
               <w:rPr>
                 <w:rStyle w:val="Hyperlink"/>
@@ -371,7 +371,7 @@
               <w:rPr>
                 <w:webHidden/>
               </w:rPr>
-              <w:instrText xml:space="preserve"> PAGEREF _Toc213620300 \h </w:instrText>
+              <w:instrText xml:space="preserve"> PAGEREF _Toc213788507 \h </w:instrText>
             </w:r>
             <w:r>
               <w:rPr>
@@ -388,7 +388,7 @@
               <w:rPr>
                 <w:webHidden/>
               </w:rPr>
-              <w:t>5</w:t>
+              <w:t>6</w:t>
             </w:r>
             <w:r>
               <w:rPr>
@@ -411,7 +411,7 @@
               <w14:ligatures w14:val="standardContextual"/>
             </w:rPr>
           </w:pPr>
-          <w:hyperlink w:anchor="_Toc213620301" w:history="1">
+          <w:hyperlink w:anchor="_Toc213788508" w:history="1">
             <w:r>
               <w:rPr>
                 <w:rStyle w:val="Hyperlink"/>
@@ -457,7 +457,7 @@
                 <w:noProof/>
                 <w:webHidden/>
               </w:rPr>
-              <w:instrText xml:space="preserve"> PAGEREF _Toc213620301 \h </w:instrText>
+              <w:instrText xml:space="preserve"> PAGEREF _Toc213788508 \h </w:instrText>
             </w:r>
             <w:r>
               <w:rPr>
@@ -477,7 +477,7 @@
                 <w:noProof/>
                 <w:webHidden/>
               </w:rPr>
-              <w:t>5</w:t>
+              <w:t>6</w:t>
             </w:r>
             <w:r>
               <w:rPr>
@@ -501,7 +501,7 @@
               <w14:ligatures w14:val="standardContextual"/>
             </w:rPr>
           </w:pPr>
-          <w:hyperlink w:anchor="_Toc213620302" w:history="1">
+          <w:hyperlink w:anchor="_Toc213788509" w:history="1">
             <w:r>
               <w:rPr>
                 <w:rStyle w:val="Hyperlink"/>
@@ -547,7 +547,7 @@
                 <w:noProof/>
                 <w:webHidden/>
               </w:rPr>
-              <w:instrText xml:space="preserve"> PAGEREF _Toc213620302 \h </w:instrText>
+              <w:instrText xml:space="preserve"> PAGEREF _Toc213788509 \h </w:instrText>
             </w:r>
             <w:r>
               <w:rPr>
@@ -567,7 +567,7 @@
                 <w:noProof/>
                 <w:webHidden/>
               </w:rPr>
-              <w:t>5</w:t>
+              <w:t>6</w:t>
             </w:r>
             <w:r>
               <w:rPr>
@@ -591,7 +591,7 @@
               <w14:ligatures w14:val="standardContextual"/>
             </w:rPr>
           </w:pPr>
-          <w:hyperlink w:anchor="_Toc213620303" w:history="1">
+          <w:hyperlink w:anchor="_Toc213788510" w:history="1">
             <w:r>
               <w:rPr>
                 <w:rStyle w:val="Hyperlink"/>
@@ -637,7 +637,7 @@
                 <w:noProof/>
                 <w:webHidden/>
               </w:rPr>
-              <w:instrText xml:space="preserve"> PAGEREF _Toc213620303 \h </w:instrText>
+              <w:instrText xml:space="preserve"> PAGEREF _Toc213788510 \h </w:instrText>
             </w:r>
             <w:r>
               <w:rPr>
@@ -657,7 +657,7 @@
                 <w:noProof/>
                 <w:webHidden/>
               </w:rPr>
-              <w:t>6</w:t>
+              <w:t>7</w:t>
             </w:r>
             <w:r>
               <w:rPr>
@@ -681,7 +681,7 @@
               <w14:ligatures w14:val="standardContextual"/>
             </w:rPr>
           </w:pPr>
-          <w:hyperlink w:anchor="_Toc213620304" w:history="1">
+          <w:hyperlink w:anchor="_Toc213788511" w:history="1">
             <w:r>
               <w:rPr>
                 <w:rStyle w:val="Hyperlink"/>
@@ -727,7 +727,7 @@
                 <w:noProof/>
                 <w:webHidden/>
               </w:rPr>
-              <w:instrText xml:space="preserve"> PAGEREF _Toc213620304 \h </w:instrText>
+              <w:instrText xml:space="preserve"> PAGEREF _Toc213788511 \h </w:instrText>
             </w:r>
             <w:r>
               <w:rPr>
@@ -747,7 +747,7 @@
                 <w:noProof/>
                 <w:webHidden/>
               </w:rPr>
-              <w:t>7</w:t>
+              <w:t>8</w:t>
             </w:r>
             <w:r>
               <w:rPr>
@@ -771,7 +771,7 @@
               <w14:ligatures w14:val="standardContextual"/>
             </w:rPr>
           </w:pPr>
-          <w:hyperlink w:anchor="_Toc213620305" w:history="1">
+          <w:hyperlink w:anchor="_Toc213788512" w:history="1">
             <w:r>
               <w:rPr>
                 <w:rStyle w:val="Hyperlink"/>
@@ -817,7 +817,7 @@
                 <w:noProof/>
                 <w:webHidden/>
               </w:rPr>
-              <w:instrText xml:space="preserve"> PAGEREF _Toc213620305 \h </w:instrText>
+              <w:instrText xml:space="preserve"> PAGEREF _Toc213788512 \h </w:instrText>
             </w:r>
             <w:r>
               <w:rPr>
@@ -837,7 +837,7 @@
                 <w:noProof/>
                 <w:webHidden/>
               </w:rPr>
-              <w:t>8</w:t>
+              <w:t>9</w:t>
             </w:r>
             <w:r>
               <w:rPr>
@@ -861,7 +861,7 @@
               <w14:ligatures w14:val="standardContextual"/>
             </w:rPr>
           </w:pPr>
-          <w:hyperlink w:anchor="_Toc213620306" w:history="1">
+          <w:hyperlink w:anchor="_Toc213788513" w:history="1">
             <w:r>
               <w:rPr>
                 <w:rStyle w:val="Hyperlink"/>
@@ -907,7 +907,7 @@
                 <w:noProof/>
                 <w:webHidden/>
               </w:rPr>
-              <w:instrText xml:space="preserve"> PAGEREF _Toc213620306 \h </w:instrText>
+              <w:instrText xml:space="preserve"> PAGEREF _Toc213788513 \h </w:instrText>
             </w:r>
             <w:r>
               <w:rPr>
@@ -927,7 +927,7 @@
                 <w:noProof/>
                 <w:webHidden/>
               </w:rPr>
-              <w:t>8</w:t>
+              <w:t>9</w:t>
             </w:r>
             <w:r>
               <w:rPr>
@@ -951,7 +951,7 @@
               <w14:ligatures w14:val="standardContextual"/>
             </w:rPr>
           </w:pPr>
-          <w:hyperlink w:anchor="_Toc213620307" w:history="1">
+          <w:hyperlink w:anchor="_Toc213788514" w:history="1">
             <w:r>
               <w:rPr>
                 <w:rStyle w:val="Hyperlink"/>
@@ -997,7 +997,7 @@
                 <w:noProof/>
                 <w:webHidden/>
               </w:rPr>
-              <w:instrText xml:space="preserve"> PAGEREF _Toc213620307 \h </w:instrText>
+              <w:instrText xml:space="preserve"> PAGEREF _Toc213788514 \h </w:instrText>
             </w:r>
             <w:r>
               <w:rPr>
@@ -1017,7 +1017,7 @@
                 <w:noProof/>
                 <w:webHidden/>
               </w:rPr>
-              <w:t>9</w:t>
+              <w:t>10</w:t>
             </w:r>
             <w:r>
               <w:rPr>
@@ -1041,7 +1041,7 @@
               <w14:ligatures w14:val="standardContextual"/>
             </w:rPr>
           </w:pPr>
-          <w:hyperlink w:anchor="_Toc213620308" w:history="1">
+          <w:hyperlink w:anchor="_Toc213788515" w:history="1">
             <w:r>
               <w:rPr>
                 <w:rStyle w:val="Hyperlink"/>
@@ -1087,7 +1087,7 @@
                 <w:noProof/>
                 <w:webHidden/>
               </w:rPr>
-              <w:instrText xml:space="preserve"> PAGEREF _Toc213620308 \h </w:instrText>
+              <w:instrText xml:space="preserve"> PAGEREF _Toc213788515 \h </w:instrText>
             </w:r>
             <w:r>
               <w:rPr>
@@ -1107,7 +1107,7 @@
                 <w:noProof/>
                 <w:webHidden/>
               </w:rPr>
-              <w:t>9</w:t>
+              <w:t>10</w:t>
             </w:r>
             <w:r>
               <w:rPr>
@@ -1132,7 +1132,7 @@
               <w14:ligatures w14:val="standardContextual"/>
             </w:rPr>
           </w:pPr>
-          <w:hyperlink w:anchor="_Toc213620309" w:history="1">
+          <w:hyperlink w:anchor="_Toc213788516" w:history="1">
             <w:r>
               <w:rPr>
                 <w:rStyle w:val="Hyperlink"/>
@@ -1155,7 +1155,7 @@
               <w:rPr>
                 <w:webHidden/>
               </w:rPr>
-              <w:instrText xml:space="preserve"> PAGEREF _Toc213620309 \h </w:instrText>
+              <w:instrText xml:space="preserve"> PAGEREF _Toc213788516 \h </w:instrText>
             </w:r>
             <w:r>
               <w:rPr>
@@ -1172,7 +1172,7 @@
               <w:rPr>
                 <w:webHidden/>
               </w:rPr>
-              <w:t>10</w:t>
+              <w:t>11</w:t>
             </w:r>
             <w:r>
               <w:rPr>
@@ -1195,7 +1195,7 @@
               <w14:ligatures w14:val="standardContextual"/>
             </w:rPr>
           </w:pPr>
-          <w:hyperlink w:anchor="_Toc213620310" w:history="1">
+          <w:hyperlink w:anchor="_Toc213788517" w:history="1">
             <w:r>
               <w:rPr>
                 <w:rStyle w:val="Hyperlink"/>
@@ -1222,7 +1222,7 @@
                 <w:noProof/>
                 <w:webHidden/>
               </w:rPr>
-              <w:instrText xml:space="preserve"> PAGEREF _Toc213620310 \h </w:instrText>
+              <w:instrText xml:space="preserve"> PAGEREF _Toc213788517 \h </w:instrText>
             </w:r>
             <w:r>
               <w:rPr>
@@ -1242,7 +1242,7 @@
                 <w:noProof/>
                 <w:webHidden/>
               </w:rPr>
-              <w:t>10</w:t>
+              <w:t>11</w:t>
             </w:r>
             <w:r>
               <w:rPr>
@@ -1266,7 +1266,7 @@
               <w14:ligatures w14:val="standardContextual"/>
             </w:rPr>
           </w:pPr>
-          <w:hyperlink w:anchor="_Toc213620311" w:history="1">
+          <w:hyperlink w:anchor="_Toc213788518" w:history="1">
             <w:r>
               <w:rPr>
                 <w:rStyle w:val="Hyperlink"/>
@@ -1293,7 +1293,7 @@
                 <w:noProof/>
                 <w:webHidden/>
               </w:rPr>
-              <w:instrText xml:space="preserve"> PAGEREF _Toc213620311 \h </w:instrText>
+              <w:instrText xml:space="preserve"> PAGEREF _Toc213788518 \h </w:instrText>
             </w:r>
             <w:r>
               <w:rPr>
@@ -1313,7 +1313,7 @@
                 <w:noProof/>
                 <w:webHidden/>
               </w:rPr>
-              <w:t>10</w:t>
+              <w:t>11</w:t>
             </w:r>
             <w:r>
               <w:rPr>
@@ -1338,7 +1338,7 @@
               <w14:ligatures w14:val="standardContextual"/>
             </w:rPr>
           </w:pPr>
-          <w:hyperlink w:anchor="_Toc213620312" w:history="1">
+          <w:hyperlink w:anchor="_Toc213788519" w:history="1">
             <w:r>
               <w:rPr>
                 <w:rStyle w:val="Hyperlink"/>
@@ -1361,7 +1361,7 @@
               <w:rPr>
                 <w:webHidden/>
               </w:rPr>
-              <w:instrText xml:space="preserve"> PAGEREF _Toc213620312 \h </w:instrText>
+              <w:instrText xml:space="preserve"> PAGEREF _Toc213788519 \h </w:instrText>
             </w:r>
             <w:r>
               <w:rPr>
@@ -1378,7 +1378,7 @@
               <w:rPr>
                 <w:webHidden/>
               </w:rPr>
-              <w:t>11</w:t>
+              <w:t>12</w:t>
             </w:r>
             <w:r>
               <w:rPr>
@@ -1426,7 +1426,7 @@
       </w:r>
       <w:bookmarkStart w:id="0" w:name="_Toc209656325"/>
       <w:bookmarkStart w:id="1" w:name="_Toc209682957"/>
-      <w:bookmarkStart w:id="2" w:name="_Toc213620297"/>
+      <w:bookmarkStart w:id="2" w:name="_Toc213788504"/>
       <w:r>
         <w:rPr>
           <w:rFonts w:ascii="Arial" w:hAnsi="Arial" w:cs="Arial"/>
@@ -1496,6 +1496,733 @@
           <w:szCs w:val="24"/>
         </w:rPr>
         <w:t>Desse modo, figurando como um dos 17 Objetivos de Desenvolvimento Sustentável da Organização das Nações Unidas (ONU), promover a saúde e o bem-estar transformou-se em um grande tema de discussão e mobilização social. Atividades de lazer, então, começaram a ser amplamente difundidas como forma de aliviar o estresse do cotidiano e garantir uma vida mais saudável e equilibrada.</w:t>
+      </w:r>
+      <w:r>
+        <w:rPr>
+          <w:rFonts w:ascii="Arial" w:hAnsi="Arial" w:cs="Arial"/>
+          <w:noProof/>
+          <w:sz w:val="24"/>
+          <w:szCs w:val="24"/>
+        </w:rPr>
+        <w:t xml:space="preserve"> Com isso, </w:t>
+      </w:r>
+      <w:r>
+        <w:rPr>
+          <w:rFonts w:ascii="Arial" w:hAnsi="Arial" w:cs="Arial"/>
+          <w:noProof/>
+          <w:sz w:val="24"/>
+          <w:szCs w:val="24"/>
+        </w:rPr>
+        <w:t>além</w:t>
+      </w:r>
+      <w:r>
+        <w:rPr>
+          <w:rFonts w:ascii="Arial" w:hAnsi="Arial" w:cs="Arial"/>
+          <w:noProof/>
+          <w:sz w:val="24"/>
+          <w:szCs w:val="24"/>
+        </w:rPr>
+        <w:t xml:space="preserve"> </w:t>
+      </w:r>
+      <w:r>
+        <w:rPr>
+          <w:rFonts w:ascii="Arial" w:hAnsi="Arial" w:cs="Arial"/>
+          <w:noProof/>
+          <w:sz w:val="24"/>
+          <w:szCs w:val="24"/>
+        </w:rPr>
+        <w:t>d</w:t>
+      </w:r>
+      <w:r>
+        <w:rPr>
+          <w:rFonts w:ascii="Arial" w:hAnsi="Arial" w:cs="Arial"/>
+          <w:noProof/>
+          <w:sz w:val="24"/>
+          <w:szCs w:val="24"/>
+        </w:rPr>
+        <w:t xml:space="preserve">a prática de exercícios físicos e </w:t>
+      </w:r>
+      <w:r>
+        <w:rPr>
+          <w:rFonts w:ascii="Arial" w:hAnsi="Arial" w:cs="Arial"/>
+          <w:i/>
+          <w:iCs/>
+          <w:noProof/>
+          <w:sz w:val="24"/>
+          <w:szCs w:val="24"/>
+        </w:rPr>
+        <w:t>hobbies</w:t>
+      </w:r>
+      <w:r>
+        <w:rPr>
+          <w:rFonts w:ascii="Arial" w:hAnsi="Arial" w:cs="Arial"/>
+          <w:noProof/>
+          <w:sz w:val="24"/>
+          <w:szCs w:val="24"/>
+        </w:rPr>
+        <w:t xml:space="preserve"> culturais, a </w:t>
+      </w:r>
+      <w:r>
+        <w:rPr>
+          <w:rFonts w:ascii="Arial" w:hAnsi="Arial" w:cs="Arial"/>
+          <w:noProof/>
+          <w:sz w:val="24"/>
+          <w:szCs w:val="24"/>
+        </w:rPr>
+        <w:t xml:space="preserve">vertente do </w:t>
+      </w:r>
+      <w:r>
+        <w:rPr>
+          <w:rFonts w:ascii="Arial" w:hAnsi="Arial" w:cs="Arial"/>
+          <w:noProof/>
+          <w:sz w:val="24"/>
+          <w:szCs w:val="24"/>
+        </w:rPr>
+        <w:t xml:space="preserve">entretenimento virtual </w:t>
+      </w:r>
+      <w:r>
+        <w:rPr>
+          <w:rFonts w:ascii="Arial" w:hAnsi="Arial" w:cs="Arial"/>
+          <w:noProof/>
+          <w:sz w:val="24"/>
+          <w:szCs w:val="24"/>
+        </w:rPr>
+        <w:t>também tem se mostrado como uma ótima alternativa</w:t>
+      </w:r>
+      <w:r>
+        <w:rPr>
+          <w:rFonts w:ascii="Arial" w:hAnsi="Arial" w:cs="Arial"/>
+          <w:noProof/>
+          <w:sz w:val="24"/>
+          <w:szCs w:val="24"/>
+        </w:rPr>
+        <w:t>.</w:t>
+      </w:r>
+    </w:p>
+    <w:p>
+      <w:pPr>
+        <w:rPr>
+          <w:rFonts w:ascii="Arial" w:hAnsi="Arial" w:cs="Arial"/>
+          <w:noProof/>
+          <w:sz w:val="24"/>
+          <w:szCs w:val="24"/>
+        </w:rPr>
+      </w:pPr>
+      <w:r>
+        <w:rPr>
+          <w:rFonts w:ascii="Arial" w:hAnsi="Arial" w:cs="Arial"/>
+          <w:noProof/>
+          <w:sz w:val="24"/>
+          <w:szCs w:val="24"/>
+        </w:rPr>
+        <w:t>Surgido nos anos 50 e popularizado nas décadas seguintes, os jogos eletrônicos, um dos expoentes dessa tendência digital contemporânea,</w:t>
+      </w:r>
+      <w:r>
+        <w:rPr>
+          <w:rFonts w:ascii="Arial" w:hAnsi="Arial" w:cs="Arial"/>
+          <w:noProof/>
+          <w:sz w:val="24"/>
+          <w:szCs w:val="24"/>
+        </w:rPr>
+        <w:t xml:space="preserve"> vêm se tornando cada vez mais </w:t>
+      </w:r>
+      <w:r>
+        <w:rPr>
+          <w:rFonts w:ascii="Arial" w:hAnsi="Arial" w:cs="Arial"/>
+          <w:noProof/>
+          <w:sz w:val="24"/>
+          <w:szCs w:val="24"/>
+        </w:rPr>
+        <w:t>presente no dia a dia da</w:t>
+      </w:r>
+      <w:r>
+        <w:rPr>
+          <w:rFonts w:ascii="Arial" w:hAnsi="Arial" w:cs="Arial"/>
+          <w:noProof/>
+          <w:sz w:val="24"/>
+          <w:szCs w:val="24"/>
+        </w:rPr>
+        <w:t xml:space="preserve"> população</w:t>
+      </w:r>
+      <w:r>
+        <w:rPr>
+          <w:rFonts w:ascii="Arial" w:hAnsi="Arial" w:cs="Arial"/>
+          <w:noProof/>
+          <w:sz w:val="24"/>
+          <w:szCs w:val="24"/>
+        </w:rPr>
+        <w:t>.</w:t>
+      </w:r>
+      <w:r>
+        <w:rPr>
+          <w:rFonts w:ascii="Arial" w:hAnsi="Arial" w:cs="Arial"/>
+          <w:noProof/>
+          <w:sz w:val="24"/>
+          <w:szCs w:val="24"/>
+        </w:rPr>
+        <w:t xml:space="preserve"> Segundo levantamento da Newzoo, </w:t>
+      </w:r>
+      <w:r>
+        <w:rPr>
+          <w:rFonts w:ascii="Arial" w:hAnsi="Arial" w:cs="Arial"/>
+          <w:noProof/>
+          <w:sz w:val="24"/>
+          <w:szCs w:val="24"/>
+        </w:rPr>
+        <w:t>até o final deste ano</w:t>
+      </w:r>
+      <w:r>
+        <w:rPr>
+          <w:rFonts w:ascii="Arial" w:hAnsi="Arial" w:cs="Arial"/>
+          <w:noProof/>
+          <w:sz w:val="24"/>
+          <w:szCs w:val="24"/>
+        </w:rPr>
+        <w:t>,</w:t>
+      </w:r>
+      <w:r>
+        <w:rPr>
+          <w:rFonts w:ascii="Arial" w:hAnsi="Arial" w:cs="Arial"/>
+          <w:noProof/>
+          <w:sz w:val="24"/>
+          <w:szCs w:val="24"/>
+        </w:rPr>
+        <w:t xml:space="preserve"> estima-se que</w:t>
+      </w:r>
+      <w:r>
+        <w:rPr>
+          <w:rFonts w:ascii="Arial" w:hAnsi="Arial" w:cs="Arial"/>
+          <w:noProof/>
+          <w:sz w:val="24"/>
+          <w:szCs w:val="24"/>
+        </w:rPr>
+        <w:t xml:space="preserve"> a indústria dos games atin</w:t>
+      </w:r>
+      <w:r>
+        <w:rPr>
+          <w:rFonts w:ascii="Arial" w:hAnsi="Arial" w:cs="Arial"/>
+          <w:noProof/>
+          <w:sz w:val="24"/>
+          <w:szCs w:val="24"/>
+        </w:rPr>
+        <w:t>ja</w:t>
+      </w:r>
+      <w:r>
+        <w:rPr>
+          <w:rFonts w:ascii="Arial" w:hAnsi="Arial" w:cs="Arial"/>
+          <w:noProof/>
+          <w:sz w:val="24"/>
+          <w:szCs w:val="24"/>
+        </w:rPr>
+        <w:t xml:space="preserve"> uma receita de US$18</w:t>
+      </w:r>
+      <w:r>
+        <w:rPr>
+          <w:rFonts w:ascii="Arial" w:hAnsi="Arial" w:cs="Arial"/>
+          <w:noProof/>
+          <w:sz w:val="24"/>
+          <w:szCs w:val="24"/>
+        </w:rPr>
+        <w:t>8</w:t>
+      </w:r>
+      <w:r>
+        <w:rPr>
+          <w:rFonts w:ascii="Arial" w:hAnsi="Arial" w:cs="Arial"/>
+          <w:noProof/>
+          <w:sz w:val="24"/>
+          <w:szCs w:val="24"/>
+        </w:rPr>
+        <w:t>,</w:t>
+      </w:r>
+      <w:r>
+        <w:rPr>
+          <w:rFonts w:ascii="Arial" w:hAnsi="Arial" w:cs="Arial"/>
+          <w:noProof/>
+          <w:sz w:val="24"/>
+          <w:szCs w:val="24"/>
+        </w:rPr>
+        <w:t>8</w:t>
+      </w:r>
+      <w:r>
+        <w:rPr>
+          <w:rFonts w:ascii="Arial" w:hAnsi="Arial" w:cs="Arial"/>
+          <w:noProof/>
+          <w:sz w:val="24"/>
+          <w:szCs w:val="24"/>
+        </w:rPr>
+        <w:t xml:space="preserve"> bilhões, com a base global de jogadores chegando a 3,6 bilhões</w:t>
+      </w:r>
+      <w:r>
+        <w:rPr>
+          <w:rFonts w:ascii="Arial" w:hAnsi="Arial" w:cs="Arial"/>
+          <w:noProof/>
+          <w:sz w:val="24"/>
+          <w:szCs w:val="24"/>
+        </w:rPr>
+        <w:t xml:space="preserve"> de pessoas</w:t>
+      </w:r>
+      <w:r>
+        <w:rPr>
+          <w:rFonts w:ascii="Arial" w:hAnsi="Arial" w:cs="Arial"/>
+          <w:noProof/>
+          <w:sz w:val="24"/>
+          <w:szCs w:val="24"/>
+        </w:rPr>
+        <w:t>, consolidando-se como um dos mercados mais lucrativos do mundo</w:t>
+      </w:r>
+      <w:r>
+        <w:rPr>
+          <w:rFonts w:ascii="Arial" w:hAnsi="Arial" w:cs="Arial"/>
+          <w:noProof/>
+          <w:sz w:val="24"/>
+          <w:szCs w:val="24"/>
+        </w:rPr>
+        <w:t>, superando o</w:t>
+      </w:r>
+      <w:r>
+        <w:rPr>
+          <w:rFonts w:ascii="Arial" w:hAnsi="Arial" w:cs="Arial"/>
+          <w:noProof/>
+          <w:sz w:val="24"/>
+          <w:szCs w:val="24"/>
+        </w:rPr>
+        <w:t>s segmentos</w:t>
+      </w:r>
+      <w:r>
+        <w:rPr>
+          <w:rFonts w:ascii="Arial" w:hAnsi="Arial" w:cs="Arial"/>
+          <w:noProof/>
+          <w:sz w:val="24"/>
+          <w:szCs w:val="24"/>
+        </w:rPr>
+        <w:t xml:space="preserve"> cinema</w:t>
+      </w:r>
+      <w:r>
+        <w:rPr>
+          <w:rFonts w:ascii="Arial" w:hAnsi="Arial" w:cs="Arial"/>
+          <w:noProof/>
+          <w:sz w:val="24"/>
+          <w:szCs w:val="24"/>
+        </w:rPr>
+        <w:t>tográfico</w:t>
+      </w:r>
+      <w:r>
+        <w:rPr>
+          <w:rFonts w:ascii="Arial" w:hAnsi="Arial" w:cs="Arial"/>
+          <w:noProof/>
+          <w:sz w:val="24"/>
+          <w:szCs w:val="24"/>
+        </w:rPr>
+        <w:t xml:space="preserve"> </w:t>
+      </w:r>
+      <w:r>
+        <w:rPr>
+          <w:rFonts w:ascii="Arial" w:hAnsi="Arial" w:cs="Arial"/>
+          <w:noProof/>
+          <w:sz w:val="24"/>
+          <w:szCs w:val="24"/>
+        </w:rPr>
+        <w:t>e</w:t>
+      </w:r>
+      <w:r>
+        <w:rPr>
+          <w:rFonts w:ascii="Arial" w:hAnsi="Arial" w:cs="Arial"/>
+          <w:noProof/>
+          <w:sz w:val="24"/>
+          <w:szCs w:val="24"/>
+        </w:rPr>
+        <w:t xml:space="preserve"> música</w:t>
+      </w:r>
+      <w:r>
+        <w:rPr>
+          <w:rFonts w:ascii="Arial" w:hAnsi="Arial" w:cs="Arial"/>
+          <w:noProof/>
+          <w:sz w:val="24"/>
+          <w:szCs w:val="24"/>
+        </w:rPr>
+        <w:t>l</w:t>
+      </w:r>
+      <w:r>
+        <w:rPr>
+          <w:rFonts w:ascii="Arial" w:hAnsi="Arial" w:cs="Arial"/>
+          <w:noProof/>
+          <w:sz w:val="24"/>
+          <w:szCs w:val="24"/>
+        </w:rPr>
+        <w:t>.</w:t>
+      </w:r>
+    </w:p>
+    <w:p>
+      <w:pPr>
+        <w:rPr>
+          <w:rFonts w:ascii="Arial" w:hAnsi="Arial" w:cs="Arial"/>
+          <w:noProof/>
+          <w:sz w:val="24"/>
+          <w:szCs w:val="24"/>
+        </w:rPr>
+      </w:pPr>
+      <w:r>
+        <w:rPr>
+          <w:rFonts w:ascii="Arial" w:hAnsi="Arial" w:cs="Arial"/>
+          <w:noProof/>
+          <w:sz w:val="24"/>
+          <w:szCs w:val="24"/>
+        </w:rPr>
+        <w:t xml:space="preserve">No Brasil, a tendência se mantém: </w:t>
+      </w:r>
+      <w:r>
+        <w:rPr>
+          <w:rFonts w:ascii="Arial" w:hAnsi="Arial" w:cs="Arial"/>
+          <w:noProof/>
+          <w:sz w:val="24"/>
+          <w:szCs w:val="24"/>
+        </w:rPr>
+        <w:t xml:space="preserve">faturamento de US$ 2,7 bilhões e uma comunidade que ultrapassa os 100 milhões de jogadores, números que colocam o mercado nacional entre os 15 maiores do mundo. </w:t>
+      </w:r>
+      <w:r>
+        <w:rPr>
+          <w:rFonts w:ascii="Arial" w:hAnsi="Arial" w:cs="Arial"/>
+          <w:noProof/>
+          <w:sz w:val="24"/>
+          <w:szCs w:val="24"/>
+        </w:rPr>
+        <w:t>As estatísticas infladas se dão por um processo de</w:t>
+      </w:r>
+      <w:r>
+        <w:rPr>
+          <w:rFonts w:ascii="Arial" w:hAnsi="Arial" w:cs="Arial"/>
+          <w:noProof/>
+          <w:sz w:val="24"/>
+          <w:szCs w:val="24"/>
+        </w:rPr>
+        <w:t xml:space="preserve"> </w:t>
+      </w:r>
+      <w:r>
+        <w:rPr>
+          <w:rFonts w:ascii="Arial" w:hAnsi="Arial" w:cs="Arial"/>
+          <w:noProof/>
+          <w:sz w:val="24"/>
+          <w:szCs w:val="24"/>
+        </w:rPr>
+        <w:t>democratização d</w:t>
+      </w:r>
+      <w:r>
+        <w:rPr>
+          <w:rFonts w:ascii="Arial" w:hAnsi="Arial" w:cs="Arial"/>
+          <w:noProof/>
+          <w:sz w:val="24"/>
+          <w:szCs w:val="24"/>
+        </w:rPr>
+        <w:t>os jogos eletrônicos</w:t>
+      </w:r>
+      <w:r>
+        <w:rPr>
+          <w:rFonts w:ascii="Arial" w:hAnsi="Arial" w:cs="Arial"/>
+          <w:noProof/>
+          <w:sz w:val="24"/>
+          <w:szCs w:val="24"/>
+        </w:rPr>
+        <w:t xml:space="preserve">, </w:t>
+      </w:r>
+      <w:r>
+        <w:rPr>
+          <w:rFonts w:ascii="Arial" w:hAnsi="Arial" w:cs="Arial"/>
+          <w:noProof/>
+          <w:sz w:val="24"/>
+          <w:szCs w:val="24"/>
+        </w:rPr>
+        <w:t>exemplificado</w:t>
+      </w:r>
+      <w:r>
+        <w:rPr>
+          <w:rFonts w:ascii="Arial" w:hAnsi="Arial" w:cs="Arial"/>
+          <w:noProof/>
+          <w:sz w:val="24"/>
+          <w:szCs w:val="24"/>
+        </w:rPr>
+        <w:t xml:space="preserve"> pelo </w:t>
+      </w:r>
+      <w:r>
+        <w:rPr>
+          <w:rFonts w:ascii="Arial" w:hAnsi="Arial" w:cs="Arial"/>
+          <w:noProof/>
+          <w:sz w:val="24"/>
+          <w:szCs w:val="24"/>
+        </w:rPr>
+        <w:t>grande volume de dispositivos móveis, a</w:t>
+      </w:r>
+      <w:r>
+        <w:rPr>
+          <w:rFonts w:ascii="Arial" w:hAnsi="Arial" w:cs="Arial"/>
+          <w:noProof/>
+          <w:sz w:val="24"/>
+          <w:szCs w:val="24"/>
+        </w:rPr>
+        <w:t xml:space="preserve">pontado como a plataforma preferida </w:t>
+      </w:r>
+      <w:r>
+        <w:rPr>
+          <w:rFonts w:ascii="Arial" w:hAnsi="Arial" w:cs="Arial"/>
+          <w:noProof/>
+          <w:sz w:val="24"/>
+          <w:szCs w:val="24"/>
+        </w:rPr>
+        <w:t>de</w:t>
+      </w:r>
+      <w:r>
+        <w:rPr>
+          <w:rFonts w:ascii="Arial" w:hAnsi="Arial" w:cs="Arial"/>
+          <w:noProof/>
+          <w:sz w:val="24"/>
+          <w:szCs w:val="24"/>
+        </w:rPr>
+        <w:t xml:space="preserve"> 48,8% dos brasileiros de acordo com a </w:t>
+      </w:r>
+      <w:r>
+        <w:rPr>
+          <w:rFonts w:ascii="Arial" w:hAnsi="Arial" w:cs="Arial"/>
+          <w:noProof/>
+          <w:sz w:val="24"/>
+          <w:szCs w:val="24"/>
+        </w:rPr>
+        <w:t>PGB 2024 (</w:t>
+      </w:r>
+      <w:r>
+        <w:rPr>
+          <w:rFonts w:ascii="Arial" w:hAnsi="Arial" w:cs="Arial"/>
+          <w:noProof/>
+          <w:sz w:val="24"/>
+          <w:szCs w:val="24"/>
+        </w:rPr>
+        <w:t>Pesquisa Games Brasil</w:t>
+      </w:r>
+      <w:r>
+        <w:rPr>
+          <w:rFonts w:ascii="Arial" w:hAnsi="Arial" w:cs="Arial"/>
+          <w:noProof/>
+          <w:sz w:val="24"/>
+          <w:szCs w:val="24"/>
+        </w:rPr>
+        <w:t>)</w:t>
+      </w:r>
+      <w:r>
+        <w:rPr>
+          <w:rFonts w:ascii="Arial" w:hAnsi="Arial" w:cs="Arial"/>
+          <w:noProof/>
+          <w:sz w:val="24"/>
+          <w:szCs w:val="24"/>
+        </w:rPr>
+        <w:t>.</w:t>
+      </w:r>
+    </w:p>
+    <w:p>
+      <w:pPr>
+        <w:rPr>
+          <w:rFonts w:ascii="Arial" w:hAnsi="Arial" w:cs="Arial"/>
+          <w:noProof/>
+          <w:sz w:val="24"/>
+          <w:szCs w:val="24"/>
+        </w:rPr>
+      </w:pPr>
+      <w:r>
+        <w:rPr>
+          <w:rFonts w:ascii="Arial" w:hAnsi="Arial" w:cs="Arial"/>
+          <w:noProof/>
+          <w:sz w:val="24"/>
+          <w:szCs w:val="24"/>
+        </w:rPr>
+        <w:t xml:space="preserve">Em paralelo, muito além de valores financeiros, os </w:t>
+      </w:r>
+      <w:r>
+        <w:rPr>
+          <w:rFonts w:ascii="Arial" w:hAnsi="Arial" w:cs="Arial"/>
+          <w:noProof/>
+          <w:sz w:val="24"/>
+          <w:szCs w:val="24"/>
+        </w:rPr>
+        <w:t>video</w:t>
+      </w:r>
+      <w:r>
+        <w:rPr>
+          <w:rFonts w:ascii="Arial" w:hAnsi="Arial" w:cs="Arial"/>
+          <w:noProof/>
+          <w:sz w:val="24"/>
+          <w:szCs w:val="24"/>
+        </w:rPr>
+        <w:t>games</w:t>
+      </w:r>
+      <w:r>
+        <w:rPr>
+          <w:rFonts w:ascii="Arial" w:hAnsi="Arial" w:cs="Arial"/>
+          <w:noProof/>
+          <w:sz w:val="24"/>
+          <w:szCs w:val="24"/>
+        </w:rPr>
+        <w:t xml:space="preserve"> também</w:t>
+      </w:r>
+      <w:r>
+        <w:rPr>
+          <w:rFonts w:ascii="Arial" w:hAnsi="Arial" w:cs="Arial"/>
+          <w:noProof/>
+          <w:sz w:val="24"/>
+          <w:szCs w:val="24"/>
+        </w:rPr>
+        <w:t xml:space="preserve"> </w:t>
+      </w:r>
+      <w:r>
+        <w:rPr>
+          <w:rFonts w:ascii="Arial" w:hAnsi="Arial" w:cs="Arial"/>
+          <w:noProof/>
+          <w:sz w:val="24"/>
+          <w:szCs w:val="24"/>
+        </w:rPr>
+        <w:t>cumprem</w:t>
+      </w:r>
+      <w:r>
+        <w:rPr>
+          <w:rFonts w:ascii="Arial" w:hAnsi="Arial" w:cs="Arial"/>
+          <w:noProof/>
+          <w:sz w:val="24"/>
+          <w:szCs w:val="24"/>
+        </w:rPr>
+        <w:t xml:space="preserve"> </w:t>
+      </w:r>
+      <w:r>
+        <w:rPr>
+          <w:rFonts w:ascii="Arial" w:hAnsi="Arial" w:cs="Arial"/>
+          <w:noProof/>
+          <w:sz w:val="24"/>
+          <w:szCs w:val="24"/>
+        </w:rPr>
+        <w:t>um importante papel social</w:t>
+      </w:r>
+      <w:r>
+        <w:rPr>
+          <w:rFonts w:ascii="Arial" w:hAnsi="Arial" w:cs="Arial"/>
+          <w:noProof/>
+          <w:sz w:val="24"/>
+          <w:szCs w:val="24"/>
+        </w:rPr>
+        <w:t xml:space="preserve">. </w:t>
+      </w:r>
+      <w:r>
+        <w:rPr>
+          <w:rFonts w:ascii="Arial" w:hAnsi="Arial" w:cs="Arial"/>
+          <w:noProof/>
+          <w:sz w:val="24"/>
+          <w:szCs w:val="24"/>
+        </w:rPr>
+        <w:t xml:space="preserve">Como citado anteriormente, a descontração e momentos de lazer proporcionados pelo entretenimento </w:t>
+      </w:r>
+      <w:r>
+        <w:rPr>
+          <w:rFonts w:ascii="Arial" w:hAnsi="Arial" w:cs="Arial"/>
+          <w:noProof/>
+          <w:sz w:val="24"/>
+          <w:szCs w:val="24"/>
+        </w:rPr>
+        <w:t>digital</w:t>
+      </w:r>
+      <w:r>
+        <w:rPr>
+          <w:rFonts w:ascii="Arial" w:hAnsi="Arial" w:cs="Arial"/>
+          <w:noProof/>
+          <w:sz w:val="24"/>
+          <w:szCs w:val="24"/>
+        </w:rPr>
+        <w:t xml:space="preserve"> </w:t>
+      </w:r>
+      <w:r>
+        <w:rPr>
+          <w:rFonts w:ascii="Arial" w:hAnsi="Arial" w:cs="Arial"/>
+          <w:noProof/>
+          <w:sz w:val="24"/>
+          <w:szCs w:val="24"/>
+        </w:rPr>
+        <w:t>são</w:t>
+      </w:r>
+      <w:r>
+        <w:rPr>
+          <w:rFonts w:ascii="Arial" w:hAnsi="Arial" w:cs="Arial"/>
+          <w:noProof/>
+          <w:sz w:val="24"/>
+          <w:szCs w:val="24"/>
+        </w:rPr>
+        <w:t xml:space="preserve"> de suma importância</w:t>
+      </w:r>
+      <w:r>
+        <w:rPr>
+          <w:rFonts w:ascii="Arial" w:hAnsi="Arial" w:cs="Arial"/>
+          <w:noProof/>
+          <w:sz w:val="24"/>
+          <w:szCs w:val="24"/>
+        </w:rPr>
+        <w:t xml:space="preserve"> para levar uma vida mais leve e auxiliar no bem-estar das pessoas. De forma complementar, </w:t>
+      </w:r>
+      <w:r>
+        <w:rPr>
+          <w:rFonts w:ascii="Arial" w:hAnsi="Arial" w:cs="Arial"/>
+          <w:noProof/>
+          <w:sz w:val="24"/>
+          <w:szCs w:val="24"/>
+        </w:rPr>
+        <w:t xml:space="preserve">os jogos funcionam como poderosos mediadores de relações humanas, propiciando a formação </w:t>
+      </w:r>
+      <w:r>
+        <w:rPr>
+          <w:rFonts w:ascii="Arial" w:hAnsi="Arial" w:cs="Arial"/>
+          <w:noProof/>
+          <w:sz w:val="24"/>
+          <w:szCs w:val="24"/>
+        </w:rPr>
+        <w:lastRenderedPageBreak/>
+        <w:t xml:space="preserve">de </w:t>
+      </w:r>
+      <w:r>
+        <w:rPr>
+          <w:rFonts w:ascii="Arial" w:hAnsi="Arial" w:cs="Arial"/>
+          <w:noProof/>
+          <w:sz w:val="24"/>
+          <w:szCs w:val="24"/>
+        </w:rPr>
+        <w:t>conexões</w:t>
+      </w:r>
+      <w:r>
+        <w:rPr>
+          <w:rFonts w:ascii="Arial" w:hAnsi="Arial" w:cs="Arial"/>
+          <w:noProof/>
+          <w:sz w:val="24"/>
+          <w:szCs w:val="24"/>
+        </w:rPr>
+        <w:t xml:space="preserve"> interpessoais e comunidades virtuais que transcendem barreiras geográficas e culturais.</w:t>
+      </w:r>
+    </w:p>
+    <w:p>
+      <w:pPr>
+        <w:rPr>
+          <w:rFonts w:ascii="Arial" w:hAnsi="Arial" w:cs="Arial"/>
+          <w:noProof/>
+          <w:sz w:val="24"/>
+          <w:szCs w:val="24"/>
+        </w:rPr>
+      </w:pPr>
+      <w:r>
+        <w:rPr>
+          <w:rFonts w:ascii="Arial" w:hAnsi="Arial" w:cs="Arial"/>
+          <w:noProof/>
+          <w:sz w:val="24"/>
+          <w:szCs w:val="24"/>
+        </w:rPr>
+        <w:t xml:space="preserve">Sendo assim, é possível observar a relevância do mercado de jogos eletrônicos </w:t>
+      </w:r>
+      <w:r>
+        <w:rPr>
+          <w:rFonts w:ascii="Arial" w:hAnsi="Arial" w:cs="Arial"/>
+          <w:noProof/>
+          <w:sz w:val="24"/>
+          <w:szCs w:val="24"/>
+        </w:rPr>
+        <w:t>tanto no âmbito financeiro, quanto no social. Em crescimento constante no Brasil e no mundo, o entretenimento digital se consolida como uma indústria lucrativa e de enorme impacto cultural, fazendo parte da vida de bilhões de pessoas.</w:t>
       </w:r>
     </w:p>
     <w:p>
@@ -1535,7 +2262,7 @@
       </w:pPr>
       <w:bookmarkStart w:id="3" w:name="_Toc209656326"/>
       <w:bookmarkStart w:id="4" w:name="_Toc209682958"/>
-      <w:bookmarkStart w:id="5" w:name="_Toc213620298"/>
+      <w:bookmarkStart w:id="5" w:name="_Toc213788505"/>
       <w:r>
         <w:rPr>
           <w:sz w:val="24"/>
@@ -1604,7 +2331,7 @@
       </w:pPr>
       <w:bookmarkStart w:id="6" w:name="_Toc209656327"/>
       <w:bookmarkStart w:id="7" w:name="_Toc209682959"/>
-      <w:bookmarkStart w:id="8" w:name="_Toc213620299"/>
+      <w:bookmarkStart w:id="8" w:name="_Toc213788506"/>
       <w:r>
         <w:rPr>
           <w:sz w:val="24"/>
@@ -1645,6 +2372,26 @@
           <w:szCs w:val="24"/>
         </w:rPr>
         <w:t>site interativo e informativo, o projeto busca alcançar pessoas de diferentes realidades e aumentar a comunidade de jogos eletrônicos no Brasil.</w:t>
+      </w:r>
+      <w:r>
+        <w:rPr>
+          <w:rFonts w:ascii="Arial" w:eastAsia="Arial" w:hAnsi="Arial" w:cs="Arial"/>
+          <w:noProof/>
+          <w:color w:val="000000" w:themeColor="text1"/>
+          <w:sz w:val="24"/>
+          <w:szCs w:val="24"/>
+        </w:rPr>
+        <w:t xml:space="preserve"> Como parte </w:t>
+      </w:r>
+      <w:r>
+        <w:rPr>
+          <w:rFonts w:ascii="Arial" w:eastAsia="Arial" w:hAnsi="Arial" w:cs="Arial"/>
+          <w:noProof/>
+          <w:color w:val="000000" w:themeColor="text1"/>
+          <w:sz w:val="24"/>
+          <w:szCs w:val="24"/>
+        </w:rPr>
+        <w:t>da formação Socioemocional, a solução também reflete um importante traço da minha personalidade, visto que os videogames foram intermediadores de inúmeros momentos de lazer entre mim e meus amigos e familiares.</w:t>
       </w:r>
     </w:p>
     <w:p>
@@ -1684,7 +2431,7 @@
         </w:rPr>
       </w:pPr>
       <w:bookmarkStart w:id="10" w:name="_Toc209682960"/>
-      <w:bookmarkStart w:id="11" w:name="_Toc213620300"/>
+      <w:bookmarkStart w:id="11" w:name="_Toc213788507"/>
       <w:r>
         <w:rPr>
           <w:sz w:val="24"/>
@@ -1727,7 +2474,7 @@
       </w:pPr>
       <w:bookmarkStart w:id="12" w:name="_Toc209656329"/>
       <w:bookmarkStart w:id="13" w:name="_Toc209682961"/>
-      <w:bookmarkStart w:id="14" w:name="_Toc213620301"/>
+      <w:bookmarkStart w:id="14" w:name="_Toc213788508"/>
       <w:r>
         <w:rPr>
           <w:b w:val="0"/>
@@ -1791,7 +2538,7 @@
       </w:pPr>
       <w:bookmarkStart w:id="15" w:name="_Toc209656330"/>
       <w:bookmarkStart w:id="16" w:name="_Toc209682962"/>
-      <w:bookmarkStart w:id="17" w:name="_Toc213620302"/>
+      <w:bookmarkStart w:id="17" w:name="_Toc213788509"/>
       <w:r>
         <w:rPr>
           <w:b w:val="0"/>
@@ -1877,7 +2624,7 @@
       </w:pPr>
       <w:bookmarkStart w:id="18" w:name="_Toc209656331"/>
       <w:bookmarkStart w:id="19" w:name="_Toc209682963"/>
-      <w:bookmarkStart w:id="20" w:name="_Toc213620303"/>
+      <w:bookmarkStart w:id="20" w:name="_Toc213788510"/>
       <w:r>
         <w:rPr>
           <w:b w:val="0"/>
@@ -2102,7 +2849,7 @@
       </w:pPr>
       <w:bookmarkStart w:id="21" w:name="_Toc209656332"/>
       <w:bookmarkStart w:id="22" w:name="_Toc209682964"/>
-      <w:bookmarkStart w:id="23" w:name="_Toc213620304"/>
+      <w:bookmarkStart w:id="23" w:name="_Toc213788511"/>
       <w:r>
         <w:rPr>
           <w:b w:val="0"/>
@@ -2491,7 +3238,7 @@
         </w:rPr>
       </w:pPr>
       <w:bookmarkStart w:id="25" w:name="_Toc209682965"/>
-      <w:bookmarkStart w:id="26" w:name="_Toc213620305"/>
+      <w:bookmarkStart w:id="26" w:name="_Toc213788512"/>
       <w:r>
         <w:rPr>
           <w:b w:val="0"/>
@@ -2931,7 +3678,7 @@
       </w:pPr>
       <w:bookmarkStart w:id="27" w:name="_Toc209656334"/>
       <w:bookmarkStart w:id="28" w:name="_Toc209682966"/>
-      <w:bookmarkStart w:id="29" w:name="_Toc213620306"/>
+      <w:bookmarkStart w:id="29" w:name="_Toc213788513"/>
       <w:r>
         <w:rPr>
           <w:b w:val="0"/>
@@ -4015,7 +4762,7 @@
       </w:pPr>
       <w:bookmarkStart w:id="30" w:name="_Toc209656335"/>
       <w:bookmarkStart w:id="31" w:name="_Toc209682967"/>
-      <w:bookmarkStart w:id="32" w:name="_Toc213620307"/>
+      <w:bookmarkStart w:id="32" w:name="_Toc213788514"/>
       <w:r>
         <w:rPr>
           <w:b w:val="0"/>
@@ -4202,7 +4949,7 @@
       </w:pPr>
       <w:bookmarkStart w:id="33" w:name="_Toc209656336"/>
       <w:bookmarkStart w:id="34" w:name="_Toc209682968"/>
-      <w:bookmarkStart w:id="35" w:name="_Toc213620308"/>
+      <w:bookmarkStart w:id="35" w:name="_Toc213788515"/>
       <w:r>
         <w:rPr>
           <w:b w:val="0"/>
@@ -4905,7 +5652,7 @@
           <w:szCs w:val="24"/>
         </w:rPr>
       </w:pPr>
-      <w:bookmarkStart w:id="36" w:name="_Toc213620309"/>
+      <w:bookmarkStart w:id="36" w:name="_Toc213788516"/>
       <w:r>
         <w:rPr>
           <w:rFonts w:ascii="Arial" w:hAnsi="Arial" w:cs="Arial"/>
@@ -4946,7 +5693,7 @@
           <w:szCs w:val="24"/>
         </w:rPr>
       </w:pPr>
-      <w:bookmarkStart w:id="39" w:name="_Toc213620310"/>
+      <w:bookmarkStart w:id="39" w:name="_Toc213788517"/>
       <w:r>
         <w:rPr>
           <w:b w:val="0"/>
@@ -5016,7 +5763,7 @@
           <w:szCs w:val="24"/>
         </w:rPr>
       </w:pPr>
-      <w:bookmarkStart w:id="40" w:name="_Toc213620311"/>
+      <w:bookmarkStart w:id="40" w:name="_Toc213788518"/>
       <w:r>
         <w:rPr>
           <w:b w:val="0"/>
@@ -5153,7 +5900,7 @@
           <w:szCs w:val="24"/>
         </w:rPr>
       </w:pPr>
-      <w:bookmarkStart w:id="41" w:name="_Toc213620312"/>
+      <w:bookmarkStart w:id="41" w:name="_Toc213788519"/>
       <w:r>
         <w:rPr>
           <w:sz w:val="24"/>
@@ -5254,6 +6001,103 @@
     </w:p>
     <w:p>
       <w:pPr>
+        <w:spacing w:after="160"/>
+        <w:ind w:firstLine="0"/>
+        <w:rPr>
+          <w:rFonts w:ascii="Arial" w:hAnsi="Arial" w:cs="Arial"/>
+          <w:sz w:val="24"/>
+          <w:szCs w:val="24"/>
+        </w:rPr>
+      </w:pPr>
+    </w:p>
+    <w:p>
+      <w:pPr>
+        <w:spacing w:after="160"/>
+        <w:ind w:firstLine="0"/>
+        <w:rPr>
+          <w:rFonts w:ascii="Arial" w:hAnsi="Arial" w:cs="Arial"/>
+          <w:sz w:val="24"/>
+          <w:szCs w:val="24"/>
+        </w:rPr>
+      </w:pPr>
+      <w:r>
+        <w:rPr>
+          <w:rFonts w:ascii="Arial" w:hAnsi="Arial" w:cs="Arial"/>
+          <w:sz w:val="24"/>
+          <w:szCs w:val="24"/>
+        </w:rPr>
+        <w:t xml:space="preserve">MEIO&amp;MENSAGEM. </w:t>
+      </w:r>
+      <w:r>
+        <w:rPr>
+          <w:rFonts w:ascii="Arial" w:hAnsi="Arial" w:cs="Arial"/>
+          <w:b/>
+          <w:bCs/>
+          <w:sz w:val="24"/>
+          <w:szCs w:val="24"/>
+        </w:rPr>
+        <w:t>Indústria global de games atingirá US$ 188,8 bilhões em 2025</w:t>
+      </w:r>
+      <w:r>
+        <w:rPr>
+          <w:rFonts w:ascii="Arial" w:hAnsi="Arial" w:cs="Arial"/>
+          <w:b/>
+          <w:bCs/>
+          <w:sz w:val="24"/>
+          <w:szCs w:val="24"/>
+        </w:rPr>
+        <w:t xml:space="preserve"> </w:t>
+      </w:r>
+      <w:r>
+        <w:rPr>
+          <w:rFonts w:ascii="Arial" w:hAnsi="Arial" w:cs="Arial"/>
+          <w:sz w:val="24"/>
+          <w:szCs w:val="24"/>
+        </w:rPr>
+        <w:t xml:space="preserve">2025. Disponível em: </w:t>
+      </w:r>
+      <w:hyperlink r:id="rId12" w:history="1">
+        <w:r>
+          <w:rPr>
+            <w:rStyle w:val="Hyperlink"/>
+            <w:rFonts w:ascii="Arial" w:hAnsi="Arial" w:cs="Arial"/>
+            <w:color w:val="auto"/>
+            <w:sz w:val="24"/>
+            <w:szCs w:val="24"/>
+            <w:u w:val="none"/>
+          </w:rPr>
+          <w:t>https://www.meioemensagem.com.br/marketing/industria-global-de-games-atingira-us-1888-bi-em-2025</w:t>
+        </w:r>
+      </w:hyperlink>
+      <w:r>
+        <w:rPr>
+          <w:rFonts w:ascii="Arial" w:hAnsi="Arial" w:cs="Arial"/>
+          <w:sz w:val="24"/>
+          <w:szCs w:val="24"/>
+        </w:rPr>
+        <w:t xml:space="preserve">. Acesso em: 11 </w:t>
+      </w:r>
+      <w:proofErr w:type="spellStart"/>
+      <w:r>
+        <w:rPr>
+          <w:rFonts w:ascii="Arial" w:hAnsi="Arial" w:cs="Arial"/>
+          <w:sz w:val="24"/>
+          <w:szCs w:val="24"/>
+        </w:rPr>
+        <w:t>nov</w:t>
+      </w:r>
+      <w:proofErr w:type="spellEnd"/>
+      <w:r>
+        <w:rPr>
+          <w:rFonts w:ascii="Arial" w:hAnsi="Arial" w:cs="Arial"/>
+          <w:sz w:val="24"/>
+          <w:szCs w:val="24"/>
+        </w:rPr>
+        <w:t xml:space="preserve"> 2025.</w:t>
+      </w:r>
+    </w:p>
+    <w:p>
+      <w:pPr>
         <w:pStyle w:val="PargrafodaLista"/>
         <w:spacing w:after="160"/>
         <w:ind w:left="0" w:firstLine="0"/>
@@ -5264,9 +6108,107 @@
         </w:rPr>
       </w:pPr>
     </w:p>
+    <w:p>
+      <w:pPr>
+        <w:spacing w:after="160"/>
+        <w:ind w:firstLine="0"/>
+        <w:rPr>
+          <w:rFonts w:ascii="Arial" w:hAnsi="Arial" w:cs="Arial"/>
+          <w:sz w:val="24"/>
+          <w:szCs w:val="24"/>
+        </w:rPr>
+      </w:pPr>
+      <w:r>
+        <w:rPr>
+          <w:rFonts w:ascii="Arial" w:hAnsi="Arial" w:cs="Arial"/>
+          <w:sz w:val="24"/>
+          <w:szCs w:val="24"/>
+        </w:rPr>
+        <w:t xml:space="preserve">PAVAN, Bruno. </w:t>
+      </w:r>
+      <w:r>
+        <w:rPr>
+          <w:rFonts w:ascii="Arial" w:hAnsi="Arial" w:cs="Arial"/>
+          <w:b/>
+          <w:bCs/>
+          <w:sz w:val="24"/>
+          <w:szCs w:val="24"/>
+        </w:rPr>
+        <w:t>100 milhões de jogadores: veja as cifras bilionárias do mercado de games no Brasil</w:t>
+      </w:r>
+      <w:r>
+        <w:rPr>
+          <w:rFonts w:ascii="Arial" w:hAnsi="Arial" w:cs="Arial"/>
+          <w:b/>
+          <w:bCs/>
+          <w:sz w:val="24"/>
+          <w:szCs w:val="24"/>
+        </w:rPr>
+        <w:t xml:space="preserve"> </w:t>
+      </w:r>
+      <w:r>
+        <w:rPr>
+          <w:rFonts w:ascii="Arial" w:hAnsi="Arial" w:cs="Arial"/>
+          <w:sz w:val="24"/>
+          <w:szCs w:val="24"/>
+        </w:rPr>
+        <w:t xml:space="preserve">2025. Disponível em: </w:t>
+      </w:r>
+      <w:hyperlink r:id="rId13" w:history="1">
+        <w:r>
+          <w:rPr>
+            <w:rStyle w:val="Hyperlink"/>
+            <w:rFonts w:ascii="Arial" w:hAnsi="Arial" w:cs="Arial"/>
+            <w:color w:val="auto"/>
+            <w:sz w:val="24"/>
+            <w:szCs w:val="24"/>
+            <w:u w:val="none"/>
+          </w:rPr>
+          <w:t>https://istoedinheiro.com.br/games-brasil</w:t>
+        </w:r>
+      </w:hyperlink>
+      <w:r>
+        <w:rPr>
+          <w:rFonts w:ascii="Arial" w:hAnsi="Arial" w:cs="Arial"/>
+          <w:sz w:val="24"/>
+          <w:szCs w:val="24"/>
+        </w:rPr>
+        <w:t xml:space="preserve">. Acesso em: 11 </w:t>
+      </w:r>
+      <w:proofErr w:type="spellStart"/>
+      <w:r>
+        <w:rPr>
+          <w:rFonts w:ascii="Arial" w:hAnsi="Arial" w:cs="Arial"/>
+          <w:sz w:val="24"/>
+          <w:szCs w:val="24"/>
+        </w:rPr>
+        <w:t>nov</w:t>
+      </w:r>
+      <w:proofErr w:type="spellEnd"/>
+      <w:r>
+        <w:rPr>
+          <w:rFonts w:ascii="Arial" w:hAnsi="Arial" w:cs="Arial"/>
+          <w:sz w:val="24"/>
+          <w:szCs w:val="24"/>
+        </w:rPr>
+        <w:t xml:space="preserve"> 2025.</w:t>
+      </w:r>
+    </w:p>
+    <w:p>
+      <w:pPr>
+        <w:pStyle w:val="PargrafodaLista"/>
+        <w:spacing w:after="160"/>
+        <w:ind w:left="0" w:firstLine="0"/>
+        <w:rPr>
+          <w:rFonts w:ascii="Arial" w:hAnsi="Arial" w:cs="Arial"/>
+          <w:sz w:val="24"/>
+          <w:szCs w:val="24"/>
+        </w:rPr>
+      </w:pPr>
+    </w:p>
     <w:sectPr>
-      <w:headerReference w:type="default" r:id="rId12"/>
-      <w:footerReference w:type="default" r:id="rId13"/>
+      <w:headerReference w:type="default" r:id="rId14"/>
+      <w:footerReference w:type="default" r:id="rId15"/>
       <w:pgSz w:w="12240" w:h="15840" w:code="1"/>
       <w:pgMar w:top="1418" w:right="1134" w:bottom="1134" w:left="1701" w:header="709" w:footer="709" w:gutter="0"/>
       <w:pgNumType w:start="1"/>

</xml_diff>